<commit_message>
Updated with the amendments from FAC 2020-08 effective 8/13/2020.
</commit_message>
<xml_diff>
--- a/Cases/FAC_2020-08_Effective_8-13-2020_Case-File.docx
+++ b/Cases/FAC_2020-08_Effective_8-13-2020_Case-File.docx
@@ -28,24 +28,16 @@
           <w:b/>
           <w:bCs/>
         </w:rPr>
-        <w:t xml:space="preserve">Prohibition on Contracting </w:t>
-      </w:r>
-      <w:r>
-        <w:rPr>
-          <w:b/>
-          <w:bCs/>
-        </w:rPr>
-        <w:t>with</w:t>
-      </w:r>
-      <w:r>
-        <w:rPr>
-          <w:b/>
-          <w:bCs/>
-        </w:rPr>
-        <w:t xml:space="preserve"> Entities Using Certain Telecommunications and Video Surveillance Services or Equipment</w:t>
+        <w:t>Prohibition on Contracting with Entities Using Certain Telecommunications and Video Surveillance Services or Equipment</w:t>
       </w:r>
     </w:p>
     <w:p>
+      <w:pPr>
+        <w:rPr>
+          <w:color w:val="0563C1" w:themeColor="hyperlink"/>
+          <w:u w:val="single"/>
+        </w:rPr>
+      </w:pPr>
       <w:hyperlink r:id="rId4" w:history="1">
         <w:r>
           <w:rPr>
@@ -54,6 +46,14 @@
           <w:t>https://www.federalregister.gov/documents/2020/07/14/2020-15293/federal-acquisition-regulation-prohibition-on-contracting-with-entities-using-certain</w:t>
         </w:r>
       </w:hyperlink>
+    </w:p>
+    <w:p>
+      <w:pPr>
+        <w:rPr>
+          <w:rFonts w:ascii="Helvetica" w:hAnsi="Helvetica" w:cs="Helvetica"/>
+          <w:color w:val="333333"/>
+        </w:rPr>
+      </w:pPr>
     </w:p>
     <w:p/>
     <w:sectPr>
@@ -515,6 +515,18 @@
       <w:shd w:val="clear" w:color="auto" w:fill="E1DFDD"/>
     </w:rPr>
   </w:style>
+  <w:style w:type="character" w:styleId="FollowedHyperlink">
+    <w:name w:val="FollowedHyperlink"/>
+    <w:basedOn w:val="DefaultParagraphFont"/>
+    <w:uiPriority w:val="99"/>
+    <w:semiHidden/>
+    <w:unhideWhenUsed/>
+    <w:rsid w:val="00395275"/>
+    <w:rPr>
+      <w:color w:val="954F72" w:themeColor="followedHyperlink"/>
+      <w:u w:val="single"/>
+    </w:rPr>
+  </w:style>
 </w:styles>
 </file>
 

</xml_diff>